<commit_message>
Single space words and remove unknown from yellow highlights
</commit_message>
<xml_diff>
--- a/templates/review_template.docx
+++ b/templates/review_template.docx
@@ -3,12 +3,6 @@
 <w:document xmlns:wpc="http://schemas.microsoft.com/office/word/2010/wordprocessingCanvas" xmlns:cx="http://schemas.microsoft.com/office/drawing/2014/chartex" xmlns:cx1="http://schemas.microsoft.com/office/drawing/2015/9/8/chartex" xmlns:mc="http://schemas.openxmlformats.org/markup-compatibility/2006" xmlns:o="urn:schemas-microsoft-com:office:office" xmlns:r="http://schemas.openxmlformats.org/officeDocument/2006/relationships" xmlns:m="http://schemas.openxmlformats.org/officeDocument/2006/math" xmlns:v="urn:schemas-microsoft-com:vml" xmlns:wp14="http://schemas.microsoft.com/office/word/2010/wordprocessingDrawing" xmlns:wp="http://schemas.openxmlformats.org/drawingml/2006/wordprocessingDrawing" xmlns:w10="urn:schemas-microsoft-com:office:word" xmlns:w="http://schemas.openxmlformats.org/wordprocessingml/2006/main" xmlns:w14="http://schemas.microsoft.com/office/word/2010/wordml" xmlns:w15="http://schemas.microsoft.com/office/word/2012/wordml" xmlns:w16se="http://schemas.microsoft.com/office/word/2015/wordml/symex" xmlns:wpg="http://schemas.microsoft.com/office/word/2010/wordprocessingGroup" xmlns:wpi="http://schemas.microsoft.com/office/word/2010/wordprocessingInk" xmlns:wne="http://schemas.microsoft.com/office/word/2006/wordml" xmlns:wps="http://schemas.microsoft.com/office/word/2010/wordprocessingShape" mc:Ignorable="w14 w15 w16se wp14">
   <w:body>
     <w:p>
-      <w:r>
-        <w:rPr>
-          <w:highlight w:val="green"/>
-        </w:rPr>
-        <w:t xml:space="preserve"> </w:t>
-      </w:r>
       <w:bookmarkStart w:id="0" w:name="_GoBack"/>
       <w:bookmarkEnd w:id="0"/>
     </w:p>
@@ -12144,7 +12138,7 @@
 </file>
 
 <file path=customXml/itemProps1.xml><?xml version="1.0" encoding="utf-8"?>
-<ds:datastoreItem xmlns:ds="http://schemas.openxmlformats.org/officeDocument/2006/customXml" ds:itemID="{46FBB1C9-79B2-433F-B414-4A85F7054A21}">
+<ds:datastoreItem xmlns:ds="http://schemas.openxmlformats.org/officeDocument/2006/customXml" ds:itemID="{02D1E9B6-B9C7-4AD2-9C7B-5A9FD626250B}">
   <ds:schemaRefs>
     <ds:schemaRef ds:uri="http://schemas.openxmlformats.org/officeDocument/2006/bibliography"/>
   </ds:schemaRefs>

</xml_diff>